<commit_message>
minor changes to admin filing system
</commit_message>
<xml_diff>
--- a/Admin Files/Semester 2 - Weekly Meeting Notes.docx
+++ b/Admin Files/Semester 2 - Weekly Meeting Notes.docx
@@ -29,12 +29,14 @@
           <w:p>
             <w:pPr>
               <w:rPr>
-                <w:highlight w:val="yellow"/>
-              </w:rPr>
-            </w:pPr>
-            <w:r>
-              <w:rPr>
-                <w:highlight w:val="yellow"/>
+                <w:b/>
+                <w:bCs/>
+              </w:rPr>
+            </w:pPr>
+            <w:r>
+              <w:rPr>
+                <w:b/>
+                <w:bCs/>
               </w:rPr>
               <w:t>Name</w:t>
             </w:r>
@@ -47,12 +49,14 @@
           <w:p>
             <w:pPr>
               <w:rPr>
-                <w:highlight w:val="yellow"/>
-              </w:rPr>
-            </w:pPr>
-            <w:r>
-              <w:rPr>
-                <w:highlight w:val="yellow"/>
+                <w:b/>
+                <w:bCs/>
+              </w:rPr>
+            </w:pPr>
+            <w:r>
+              <w:rPr>
+                <w:b/>
+                <w:bCs/>
               </w:rPr>
               <w:t>Completed Actions</w:t>
             </w:r>
@@ -65,12 +69,14 @@
           <w:p>
             <w:pPr>
               <w:rPr>
-                <w:highlight w:val="yellow"/>
-              </w:rPr>
-            </w:pPr>
-            <w:r>
-              <w:rPr>
-                <w:highlight w:val="yellow"/>
+                <w:b/>
+                <w:bCs/>
+              </w:rPr>
+            </w:pPr>
+            <w:r>
+              <w:rPr>
+                <w:b/>
+                <w:bCs/>
               </w:rPr>
               <w:t>Next Week’s Actions</w:t>
             </w:r>
@@ -83,15 +89,7 @@
             <w:tcW w:w="3005" w:type="dxa"/>
           </w:tcPr>
           <w:p>
-            <w:pPr>
-              <w:rPr>
-                <w:highlight w:val="yellow"/>
-              </w:rPr>
-            </w:pPr>
-            <w:r>
-              <w:rPr>
-                <w:highlight w:val="yellow"/>
-              </w:rPr>
+            <w:r>
               <w:t>Dylan</w:t>
             </w:r>
           </w:p>
@@ -101,53 +99,29 @@
             <w:tcW w:w="3005" w:type="dxa"/>
           </w:tcPr>
           <w:p>
-            <w:pPr>
-              <w:rPr>
-                <w:highlight w:val="yellow"/>
-              </w:rPr>
-            </w:pPr>
-            <w:r>
-              <w:rPr>
-                <w:highlight w:val="yellow"/>
-              </w:rPr>
-              <w:t>Wrote up the production document for Strung Along, started using unity</w:t>
-            </w:r>
-          </w:p>
-        </w:tc>
-        <w:tc>
-          <w:tcPr>
-            <w:tcW w:w="3006" w:type="dxa"/>
-          </w:tcPr>
-          <w:p>
-            <w:pPr>
-              <w:rPr>
-                <w:highlight w:val="yellow"/>
-              </w:rPr>
-            </w:pPr>
-            <w:r>
-              <w:rPr>
-                <w:highlight w:val="yellow"/>
-              </w:rPr>
-              <w:t>Build familiarity with Unity</w:t>
-            </w:r>
-          </w:p>
-        </w:tc>
-      </w:tr>
-      <w:tr>
-        <w:tc>
-          <w:tcPr>
-            <w:tcW w:w="3005" w:type="dxa"/>
-          </w:tcPr>
-          <w:p>
-            <w:pPr>
-              <w:rPr>
-                <w:highlight w:val="yellow"/>
-              </w:rPr>
-            </w:pPr>
-            <w:r>
-              <w:rPr>
-                <w:highlight w:val="yellow"/>
-              </w:rPr>
+            <w:r>
+              <w:t>Created documentation setup, got meeting structure setup</w:t>
+            </w:r>
+          </w:p>
+        </w:tc>
+        <w:tc>
+          <w:tcPr>
+            <w:tcW w:w="3006" w:type="dxa"/>
+          </w:tcPr>
+          <w:p>
+            <w:r>
+              <w:t>Start restructuring UI components</w:t>
+            </w:r>
+          </w:p>
+        </w:tc>
+      </w:tr>
+      <w:tr>
+        <w:tc>
+          <w:tcPr>
+            <w:tcW w:w="3005" w:type="dxa"/>
+          </w:tcPr>
+          <w:p>
+            <w:r>
               <w:t>Lauren</w:t>
             </w:r>
           </w:p>
@@ -157,53 +131,29 @@
             <w:tcW w:w="3005" w:type="dxa"/>
           </w:tcPr>
           <w:p>
-            <w:pPr>
-              <w:rPr>
-                <w:highlight w:val="yellow"/>
-              </w:rPr>
-            </w:pPr>
-            <w:r>
-              <w:rPr>
-                <w:highlight w:val="yellow"/>
-              </w:rPr>
-              <w:t>Character designs on paper for both game ideas</w:t>
-            </w:r>
-          </w:p>
-        </w:tc>
-        <w:tc>
-          <w:tcPr>
-            <w:tcW w:w="3006" w:type="dxa"/>
-          </w:tcPr>
-          <w:p>
-            <w:pPr>
-              <w:rPr>
-                <w:highlight w:val="yellow"/>
-              </w:rPr>
-            </w:pPr>
-            <w:r>
-              <w:rPr>
-                <w:highlight w:val="yellow"/>
-              </w:rPr>
-              <w:t>Come to decision about which game to do</w:t>
-            </w:r>
-          </w:p>
-        </w:tc>
-      </w:tr>
-      <w:tr>
-        <w:tc>
-          <w:tcPr>
-            <w:tcW w:w="3005" w:type="dxa"/>
-          </w:tcPr>
-          <w:p>
-            <w:pPr>
-              <w:rPr>
-                <w:highlight w:val="yellow"/>
-              </w:rPr>
-            </w:pPr>
-            <w:r>
-              <w:rPr>
-                <w:highlight w:val="yellow"/>
-              </w:rPr>
+            <w:r>
+              <w:t>Background designs done on paper</w:t>
+            </w:r>
+          </w:p>
+        </w:tc>
+        <w:tc>
+          <w:tcPr>
+            <w:tcW w:w="3006" w:type="dxa"/>
+          </w:tcPr>
+          <w:p>
+            <w:r>
+              <w:t>Implement background designs into 3D objects. Finish completing marble statue.</w:t>
+            </w:r>
+          </w:p>
+        </w:tc>
+      </w:tr>
+      <w:tr>
+        <w:tc>
+          <w:tcPr>
+            <w:tcW w:w="3005" w:type="dxa"/>
+          </w:tcPr>
+          <w:p>
+            <w:r>
               <w:t>Skye</w:t>
             </w:r>
           </w:p>
@@ -213,54 +163,30 @@
             <w:tcW w:w="3005" w:type="dxa"/>
           </w:tcPr>
           <w:p>
-            <w:pPr>
-              <w:rPr>
-                <w:highlight w:val="yellow"/>
-              </w:rPr>
-            </w:pPr>
-            <w:r>
-              <w:rPr>
-                <w:highlight w:val="yellow"/>
-              </w:rPr>
-              <w:t>Stage model designs on paper for both game ideas</w:t>
-            </w:r>
-          </w:p>
-        </w:tc>
-        <w:tc>
-          <w:tcPr>
-            <w:tcW w:w="3006" w:type="dxa"/>
-          </w:tcPr>
-          <w:p>
-            <w:pPr>
-              <w:rPr>
-                <w:highlight w:val="yellow"/>
-              </w:rPr>
-            </w:pPr>
-            <w:r>
-              <w:rPr>
-                <w:highlight w:val="yellow"/>
-              </w:rPr>
-              <w:t>Come to decision</w:t>
-            </w:r>
-          </w:p>
-        </w:tc>
-      </w:tr>
-      <w:tr>
-        <w:tc>
-          <w:tcPr>
-            <w:tcW w:w="3005" w:type="dxa"/>
-          </w:tcPr>
-          <w:p>
-            <w:pPr>
-              <w:rPr>
-                <w:highlight w:val="yellow"/>
-              </w:rPr>
-            </w:pPr>
+            <w:r>
+              <w:t>Modified the stage parameters as per the discussion of grid movement</w:t>
+            </w:r>
+          </w:p>
+        </w:tc>
+        <w:tc>
+          <w:tcPr>
+            <w:tcW w:w="3006" w:type="dxa"/>
+          </w:tcPr>
+          <w:p>
+            <w:r>
+              <w:t>Finish act 2 props, ongoing, discuss with angus about socials</w:t>
+            </w:r>
+          </w:p>
+        </w:tc>
+      </w:tr>
+      <w:tr>
+        <w:tc>
+          <w:tcPr>
+            <w:tcW w:w="3005" w:type="dxa"/>
+          </w:tcPr>
+          <w:p>
             <w:proofErr w:type="spellStart"/>
             <w:r>
-              <w:rPr>
-                <w:highlight w:val="yellow"/>
-              </w:rPr>
               <w:t>Dennys</w:t>
             </w:r>
             <w:proofErr w:type="spellEnd"/>
@@ -271,53 +197,29 @@
             <w:tcW w:w="3005" w:type="dxa"/>
           </w:tcPr>
           <w:p>
-            <w:pPr>
-              <w:rPr>
-                <w:highlight w:val="yellow"/>
-              </w:rPr>
-            </w:pPr>
-            <w:r>
-              <w:rPr>
-                <w:highlight w:val="yellow"/>
-              </w:rPr>
-              <w:t>Worked on presentation for their class</w:t>
-            </w:r>
-          </w:p>
-        </w:tc>
-        <w:tc>
-          <w:tcPr>
-            <w:tcW w:w="3006" w:type="dxa"/>
-          </w:tcPr>
-          <w:p>
-            <w:pPr>
-              <w:rPr>
-                <w:highlight w:val="yellow"/>
-              </w:rPr>
-            </w:pPr>
-            <w:r>
-              <w:rPr>
-                <w:highlight w:val="yellow"/>
-              </w:rPr>
-              <w:t>Come to decision</w:t>
-            </w:r>
-          </w:p>
-        </w:tc>
-      </w:tr>
-      <w:tr>
-        <w:tc>
-          <w:tcPr>
-            <w:tcW w:w="3005" w:type="dxa"/>
-          </w:tcPr>
-          <w:p>
-            <w:pPr>
-              <w:rPr>
-                <w:highlight w:val="yellow"/>
-              </w:rPr>
-            </w:pPr>
-            <w:r>
-              <w:rPr>
-                <w:highlight w:val="yellow"/>
-              </w:rPr>
+            <w:r>
+              <w:t>Completed most animations for act 1 and 2</w:t>
+            </w:r>
+          </w:p>
+        </w:tc>
+        <w:tc>
+          <w:tcPr>
+            <w:tcW w:w="3006" w:type="dxa"/>
+          </w:tcPr>
+          <w:p>
+            <w:r>
+              <w:t>Learn Unity particle effect system</w:t>
+            </w:r>
+          </w:p>
+        </w:tc>
+      </w:tr>
+      <w:tr>
+        <w:tc>
+          <w:tcPr>
+            <w:tcW w:w="3005" w:type="dxa"/>
+          </w:tcPr>
+          <w:p>
+            <w:r>
               <w:t>Angus</w:t>
             </w:r>
           </w:p>
@@ -327,53 +229,29 @@
             <w:tcW w:w="3005" w:type="dxa"/>
           </w:tcPr>
           <w:p>
-            <w:pPr>
-              <w:rPr>
-                <w:highlight w:val="yellow"/>
-              </w:rPr>
-            </w:pPr>
-            <w:r>
-              <w:rPr>
-                <w:highlight w:val="yellow"/>
-              </w:rPr>
-              <w:t>Worked on presentation for their class</w:t>
-            </w:r>
-          </w:p>
-        </w:tc>
-        <w:tc>
-          <w:tcPr>
-            <w:tcW w:w="3006" w:type="dxa"/>
-          </w:tcPr>
-          <w:p>
-            <w:pPr>
-              <w:rPr>
-                <w:highlight w:val="yellow"/>
-              </w:rPr>
-            </w:pPr>
-            <w:r>
-              <w:rPr>
-                <w:highlight w:val="yellow"/>
-              </w:rPr>
-              <w:t>Come to decision</w:t>
-            </w:r>
-          </w:p>
-        </w:tc>
-      </w:tr>
-      <w:tr>
-        <w:tc>
-          <w:tcPr>
-            <w:tcW w:w="3005" w:type="dxa"/>
-          </w:tcPr>
-          <w:p>
-            <w:pPr>
-              <w:rPr>
-                <w:highlight w:val="yellow"/>
-              </w:rPr>
-            </w:pPr>
-            <w:r>
-              <w:rPr>
-                <w:highlight w:val="yellow"/>
-              </w:rPr>
+            <w:r>
+              <w:t>Slight edits to unity scenes</w:t>
+            </w:r>
+          </w:p>
+        </w:tc>
+        <w:tc>
+          <w:tcPr>
+            <w:tcW w:w="3006" w:type="dxa"/>
+          </w:tcPr>
+          <w:p>
+            <w:r>
+              <w:t>Complete next act puzzles, ideally implement a skeleton in unity</w:t>
+            </w:r>
+          </w:p>
+        </w:tc>
+      </w:tr>
+      <w:tr>
+        <w:tc>
+          <w:tcPr>
+            <w:tcW w:w="3005" w:type="dxa"/>
+          </w:tcPr>
+          <w:p>
+            <w:r>
               <w:t>Huw</w:t>
             </w:r>
           </w:p>
@@ -383,61 +261,29 @@
             <w:tcW w:w="3005" w:type="dxa"/>
           </w:tcPr>
           <w:p>
-            <w:pPr>
-              <w:rPr>
-                <w:highlight w:val="yellow"/>
-              </w:rPr>
-            </w:pPr>
-            <w:r>
-              <w:rPr>
-                <w:highlight w:val="yellow"/>
-              </w:rPr>
-              <w:t xml:space="preserve">Worked on class </w:t>
-            </w:r>
-            <w:proofErr w:type="spellStart"/>
-            <w:r>
-              <w:rPr>
-                <w:highlight w:val="yellow"/>
-              </w:rPr>
-              <w:t>pres</w:t>
-            </w:r>
-            <w:proofErr w:type="spellEnd"/>
-          </w:p>
-        </w:tc>
-        <w:tc>
-          <w:tcPr>
-            <w:tcW w:w="3006" w:type="dxa"/>
-          </w:tcPr>
-          <w:p>
-            <w:pPr>
-              <w:rPr>
-                <w:highlight w:val="yellow"/>
-              </w:rPr>
-            </w:pPr>
-            <w:r>
-              <w:rPr>
-                <w:highlight w:val="yellow"/>
-              </w:rPr>
-              <w:t>Come to decision</w:t>
-            </w:r>
-          </w:p>
-        </w:tc>
-      </w:tr>
-      <w:tr>
-        <w:tc>
-          <w:tcPr>
-            <w:tcW w:w="3005" w:type="dxa"/>
-          </w:tcPr>
-          <w:p>
-            <w:pPr>
-              <w:rPr>
-                <w:highlight w:val="yellow"/>
-              </w:rPr>
-            </w:pPr>
-            <w:r>
-              <w:rPr>
-                <w:highlight w:val="yellow"/>
-              </w:rPr>
+            <w:r>
+              <w:t>Worked out how to make better footsteps</w:t>
+            </w:r>
+          </w:p>
+        </w:tc>
+        <w:tc>
+          <w:tcPr>
+            <w:tcW w:w="3006" w:type="dxa"/>
+          </w:tcPr>
+          <w:p>
+            <w:r>
+              <w:t>Record new footstep sound, start fixing up the soundtrack because it makes people want to kill themselves</w:t>
+            </w:r>
+          </w:p>
+        </w:tc>
+      </w:tr>
+      <w:tr>
+        <w:tc>
+          <w:tcPr>
+            <w:tcW w:w="3005" w:type="dxa"/>
+          </w:tcPr>
+          <w:p>
+            <w:r>
               <w:t>Harper</w:t>
             </w:r>
           </w:p>
@@ -447,53 +293,37 @@
             <w:tcW w:w="3005" w:type="dxa"/>
           </w:tcPr>
           <w:p>
-            <w:pPr>
-              <w:rPr>
-                <w:highlight w:val="yellow"/>
-              </w:rPr>
-            </w:pPr>
-            <w:r>
-              <w:rPr>
-                <w:highlight w:val="yellow"/>
-              </w:rPr>
-              <w:t>Built familiarity with unity</w:t>
-            </w:r>
-          </w:p>
-        </w:tc>
-        <w:tc>
-          <w:tcPr>
-            <w:tcW w:w="3006" w:type="dxa"/>
-          </w:tcPr>
-          <w:p>
-            <w:pPr>
-              <w:rPr>
-                <w:highlight w:val="yellow"/>
-              </w:rPr>
-            </w:pPr>
-            <w:r>
-              <w:rPr>
-                <w:highlight w:val="yellow"/>
-              </w:rPr>
-              <w:t>Continue building familiarity with Unity</w:t>
-            </w:r>
-          </w:p>
-        </w:tc>
-      </w:tr>
-      <w:tr>
-        <w:tc>
-          <w:tcPr>
-            <w:tcW w:w="3005" w:type="dxa"/>
-          </w:tcPr>
-          <w:p>
-            <w:pPr>
-              <w:rPr>
-                <w:highlight w:val="yellow"/>
-              </w:rPr>
-            </w:pPr>
-            <w:r>
-              <w:rPr>
-                <w:highlight w:val="yellow"/>
-              </w:rPr>
+            <w:r>
+              <w:t>Finished refactoring the level manager, improved camera dynamics so that it follows you downstage</w:t>
+            </w:r>
+          </w:p>
+        </w:tc>
+        <w:tc>
+          <w:tcPr>
+            <w:tcW w:w="3006" w:type="dxa"/>
+          </w:tcPr>
+          <w:p>
+            <w:r>
+              <w:t xml:space="preserve">Make levers work so that puppets can </w:t>
+            </w:r>
+            <w:proofErr w:type="gramStart"/>
+            <w:r>
+              <w:t>actually pull</w:t>
+            </w:r>
+            <w:proofErr w:type="gramEnd"/>
+            <w:r>
+              <w:t xml:space="preserve"> them and progress through the levels</w:t>
+            </w:r>
+          </w:p>
+        </w:tc>
+      </w:tr>
+      <w:tr>
+        <w:tc>
+          <w:tcPr>
+            <w:tcW w:w="3005" w:type="dxa"/>
+          </w:tcPr>
+          <w:p>
+            <w:r>
               <w:t>Andrew</w:t>
             </w:r>
           </w:p>
@@ -503,53 +333,29 @@
             <w:tcW w:w="3005" w:type="dxa"/>
           </w:tcPr>
           <w:p>
-            <w:pPr>
-              <w:rPr>
-                <w:highlight w:val="yellow"/>
-              </w:rPr>
-            </w:pPr>
-            <w:r>
-              <w:rPr>
-                <w:highlight w:val="yellow"/>
-              </w:rPr>
-              <w:t>Started using unity</w:t>
-            </w:r>
-          </w:p>
-        </w:tc>
-        <w:tc>
-          <w:tcPr>
-            <w:tcW w:w="3006" w:type="dxa"/>
-          </w:tcPr>
-          <w:p>
-            <w:pPr>
-              <w:rPr>
-                <w:highlight w:val="yellow"/>
-              </w:rPr>
-            </w:pPr>
-            <w:r>
-              <w:rPr>
-                <w:highlight w:val="yellow"/>
-              </w:rPr>
-              <w:t>Continue building familiarity with Unity</w:t>
-            </w:r>
-          </w:p>
-        </w:tc>
-      </w:tr>
-      <w:tr>
-        <w:tc>
-          <w:tcPr>
-            <w:tcW w:w="3005" w:type="dxa"/>
-          </w:tcPr>
-          <w:p>
-            <w:pPr>
-              <w:rPr>
-                <w:highlight w:val="yellow"/>
-              </w:rPr>
-            </w:pPr>
-            <w:r>
-              <w:rPr>
-                <w:highlight w:val="yellow"/>
-              </w:rPr>
+            <w:r>
+              <w:t>Did not attend</w:t>
+            </w:r>
+          </w:p>
+        </w:tc>
+        <w:tc>
+          <w:tcPr>
+            <w:tcW w:w="3006" w:type="dxa"/>
+          </w:tcPr>
+          <w:p>
+            <w:r>
+              <w:t>Did not attend</w:t>
+            </w:r>
+          </w:p>
+        </w:tc>
+      </w:tr>
+      <w:tr>
+        <w:tc>
+          <w:tcPr>
+            <w:tcW w:w="3005" w:type="dxa"/>
+          </w:tcPr>
+          <w:p>
+            <w:r>
               <w:t>Tim</w:t>
             </w:r>
           </w:p>
@@ -559,34 +365,18 @@
             <w:tcW w:w="3005" w:type="dxa"/>
           </w:tcPr>
           <w:p>
-            <w:pPr>
-              <w:rPr>
-                <w:highlight w:val="yellow"/>
-              </w:rPr>
-            </w:pPr>
-            <w:r>
-              <w:rPr>
-                <w:highlight w:val="yellow"/>
-              </w:rPr>
-              <w:t>Created the basic Unity setup</w:t>
-            </w:r>
-          </w:p>
-        </w:tc>
-        <w:tc>
-          <w:tcPr>
-            <w:tcW w:w="3006" w:type="dxa"/>
-          </w:tcPr>
-          <w:p>
-            <w:pPr>
-              <w:rPr>
-                <w:highlight w:val="yellow"/>
-              </w:rPr>
-            </w:pPr>
-            <w:r>
-              <w:rPr>
-                <w:highlight w:val="yellow"/>
-              </w:rPr>
-              <w:t>Gather past resources for character controller</w:t>
+            <w:r>
+              <w:t>Recreated the movement engine with the digital grid</w:t>
+            </w:r>
+          </w:p>
+        </w:tc>
+        <w:tc>
+          <w:tcPr>
+            <w:tcW w:w="3006" w:type="dxa"/>
+          </w:tcPr>
+          <w:p>
+            <w:r>
+              <w:t>Continue working on the movement system to make a case to present to the group</w:t>
             </w:r>
           </w:p>
         </w:tc>
@@ -1258,6 +1048,7 @@
               <w:rPr>
                 <w:highlight w:val="yellow"/>
               </w:rPr>
+              <w:lastRenderedPageBreak/>
               <w:t>Name</w:t>
             </w:r>
           </w:p>
@@ -1426,7 +1217,6 @@
               <w:rPr>
                 <w:highlight w:val="yellow"/>
               </w:rPr>
-              <w:lastRenderedPageBreak/>
               <w:t>Skye</w:t>
             </w:r>
           </w:p>
@@ -2761,6 +2551,7 @@
               <w:rPr>
                 <w:highlight w:val="yellow"/>
               </w:rPr>
+              <w:lastRenderedPageBreak/>
               <w:t>Angus</w:t>
             </w:r>
           </w:p>
@@ -4199,6 +3990,7 @@
               <w:rPr>
                 <w:highlight w:val="yellow"/>
               </w:rPr>
+              <w:lastRenderedPageBreak/>
               <w:t>Andrew</w:t>
             </w:r>
           </w:p>
@@ -4405,7 +4197,6 @@
               <w:rPr>
                 <w:highlight w:val="yellow"/>
               </w:rPr>
-              <w:lastRenderedPageBreak/>
               <w:t>Dylan</w:t>
             </w:r>
           </w:p>

</xml_diff>